<commit_message>
Actualizacion de casos de usos
</commit_message>
<xml_diff>
--- a/diagramas/2.Logueo.docx
+++ b/diagramas/2.Logueo.docx
@@ -1,6 +1,6 @@
 
 <file path=word/document.xml><?xml version="1.0" encoding="utf-8"?>
-<w:document xmlns:wpc="http://schemas.microsoft.com/office/word/2010/wordprocessingCanvas" xmlns:mo="http://schemas.microsoft.com/office/mac/office/2008/main" xmlns:mc="http://schemas.openxmlformats.org/markup-compatibility/2006" xmlns:mv="urn:schemas-microsoft-com:mac:vml" xmlns:o="urn:schemas-microsoft-com:office:office" xmlns:r="http://schemas.openxmlformats.org/officeDocument/2006/relationships" xmlns:m="http://schemas.openxmlformats.org/officeDocument/2006/math" xmlns:v="urn:schemas-microsoft-com:vml" xmlns:wp14="http://schemas.microsoft.com/office/word/2010/wordprocessingDrawing" xmlns:wp="http://schemas.openxmlformats.org/drawingml/2006/wordprocessingDrawing" xmlns:w10="urn:schemas-microsoft-com:office:word" xmlns:w="http://schemas.openxmlformats.org/wordprocessingml/2006/main" xmlns:w14="http://schemas.microsoft.com/office/word/2010/wordml" xmlns:w15="http://schemas.microsoft.com/office/word/2012/wordml" xmlns:wpg="http://schemas.microsoft.com/office/word/2010/wordprocessingGroup" xmlns:wpi="http://schemas.microsoft.com/office/word/2010/wordprocessingInk" xmlns:wne="http://schemas.microsoft.com/office/word/2006/wordml" xmlns:wps="http://schemas.microsoft.com/office/word/2010/wordprocessingShape" mc:Ignorable="w14 w15 wp14">
+<w:document xmlns:wpc="http://schemas.microsoft.com/office/word/2010/wordprocessingCanvas" xmlns:cx="http://schemas.microsoft.com/office/drawing/2014/chartex" xmlns:cx1="http://schemas.microsoft.com/office/drawing/2015/9/8/chartex" xmlns:cx2="http://schemas.microsoft.com/office/drawing/2015/10/21/chartex" xmlns:cx3="http://schemas.microsoft.com/office/drawing/2016/5/9/chartex" xmlns:cx4="http://schemas.microsoft.com/office/drawing/2016/5/10/chartex" xmlns:cx5="http://schemas.microsoft.com/office/drawing/2016/5/11/chartex" xmlns:cx6="http://schemas.microsoft.com/office/drawing/2016/5/12/chartex" xmlns:cx7="http://schemas.microsoft.com/office/drawing/2016/5/13/chartex" xmlns:cx8="http://schemas.microsoft.com/office/drawing/2016/5/14/chartex" xmlns:mc="http://schemas.openxmlformats.org/markup-compatibility/2006" xmlns:aink="http://schemas.microsoft.com/office/drawing/2016/ink" xmlns:am3d="http://schemas.microsoft.com/office/drawing/2017/model3d" xmlns:o="urn:schemas-microsoft-com:office:office" xmlns:r="http://schemas.openxmlformats.org/officeDocument/2006/relationships" xmlns:m="http://schemas.openxmlformats.org/officeDocument/2006/math" xmlns:v="urn:schemas-microsoft-com:vml" xmlns:wp14="http://schemas.microsoft.com/office/word/2010/wordprocessingDrawing" xmlns:wp="http://schemas.openxmlformats.org/drawingml/2006/wordprocessingDrawing" xmlns:w10="urn:schemas-microsoft-com:office:word" xmlns:w="http://schemas.openxmlformats.org/wordprocessingml/2006/main" xmlns:w14="http://schemas.microsoft.com/office/word/2010/wordml" xmlns:w15="http://schemas.microsoft.com/office/word/2012/wordml" xmlns:w16cid="http://schemas.microsoft.com/office/word/2016/wordml/cid" xmlns:w16se="http://schemas.microsoft.com/office/word/2015/wordml/symex" xmlns:wpg="http://schemas.microsoft.com/office/word/2010/wordprocessingGroup" xmlns:wpi="http://schemas.microsoft.com/office/word/2010/wordprocessingInk" xmlns:wne="http://schemas.microsoft.com/office/word/2006/wordml" xmlns:wps="http://schemas.microsoft.com/office/word/2010/wordprocessingShape" mc:Ignorable="w14 w15 w16se w16cid wp14">
   <w:body>
     <w:tbl>
       <w:tblPr>
@@ -80,7 +80,7 @@
                 <w:sz w:val="24"/>
                 <w:szCs w:val="24"/>
               </w:rPr>
-              <w:t>Loqueo</w:t>
+              <w:t>Iniciar sesión en el sistema</w:t>
             </w:r>
           </w:p>
         </w:tc>
@@ -142,10 +142,22 @@
                 <w:sz w:val="24"/>
                 <w:szCs w:val="24"/>
               </w:rPr>
-              <w:t xml:space="preserve"> y Docente</w:t>
-            </w:r>
-            <w:bookmarkStart w:id="0" w:name="_GoBack"/>
-            <w:bookmarkEnd w:id="0"/>
+              <w:t>istrador,</w:t>
+            </w:r>
+            <w:r>
+              <w:rPr>
+                <w:sz w:val="24"/>
+                <w:szCs w:val="24"/>
+              </w:rPr>
+              <w:t xml:space="preserve"> Docente</w:t>
+            </w:r>
+            <w:r>
+              <w:rPr>
+                <w:sz w:val="24"/>
+                <w:szCs w:val="24"/>
+              </w:rPr>
+              <w:t xml:space="preserve"> y Alumno</w:t>
+            </w:r>
           </w:p>
         </w:tc>
       </w:tr>
@@ -209,6 +221,8 @@
               </w:rPr>
               <w:t>Alumno</w:t>
             </w:r>
+            <w:bookmarkStart w:id="0" w:name="_GoBack"/>
+            <w:bookmarkEnd w:id="0"/>
           </w:p>
         </w:tc>
       </w:tr>
@@ -535,7 +549,7 @@
 </file>
 
 <file path=word/styles.xml><?xml version="1.0" encoding="utf-8"?>
-<w:styles xmlns:mc="http://schemas.openxmlformats.org/markup-compatibility/2006" xmlns:r="http://schemas.openxmlformats.org/officeDocument/2006/relationships" xmlns:w="http://schemas.openxmlformats.org/wordprocessingml/2006/main" xmlns:w14="http://schemas.microsoft.com/office/word/2010/wordml" xmlns:w15="http://schemas.microsoft.com/office/word/2012/wordml" mc:Ignorable="w14 w15">
+<w:styles xmlns:mc="http://schemas.openxmlformats.org/markup-compatibility/2006" xmlns:r="http://schemas.openxmlformats.org/officeDocument/2006/relationships" xmlns:w="http://schemas.openxmlformats.org/wordprocessingml/2006/main" xmlns:w14="http://schemas.microsoft.com/office/word/2010/wordml" xmlns:w15="http://schemas.microsoft.com/office/word/2012/wordml" xmlns:w16cid="http://schemas.microsoft.com/office/word/2016/wordml/cid" xmlns:w16se="http://schemas.microsoft.com/office/word/2015/wordml/symex" mc:Ignorable="w14 w15 w16se w16cid">
   <w:docDefaults>
     <w:rPrDefault>
       <w:rPr>
@@ -551,7 +565,7 @@
       </w:pPr>
     </w:pPrDefault>
   </w:docDefaults>
-  <w:latentStyles w:defLockedState="0" w:defUIPriority="99" w:defSemiHidden="0" w:defUnhideWhenUsed="0" w:defQFormat="0" w:count="380">
+  <w:latentStyles w:defLockedState="0" w:defUIPriority="99" w:defSemiHidden="0" w:defUnhideWhenUsed="0" w:defQFormat="0" w:count="375">
     <w:lsdException w:name="Normal" w:uiPriority="0" w:qFormat="1"/>
     <w:lsdException w:name="heading 1" w:uiPriority="9" w:qFormat="1"/>
     <w:lsdException w:name="heading 2" w:semiHidden="1" w:uiPriority="9" w:unhideWhenUsed="1" w:qFormat="1"/>
@@ -1031,7 +1045,6 @@
       <w:spacing w:after="0" w:line="240" w:lineRule="auto"/>
     </w:pPr>
     <w:tblPr>
-      <w:tblInd w:w="0" w:type="dxa"/>
       <w:tblBorders>
         <w:top w:val="single" w:sz="4" w:space="0" w:color="auto"/>
         <w:left w:val="single" w:sz="4" w:space="0" w:color="auto"/>
@@ -1040,12 +1053,6 @@
         <w:insideH w:val="single" w:sz="4" w:space="0" w:color="auto"/>
         <w:insideV w:val="single" w:sz="4" w:space="0" w:color="auto"/>
       </w:tblBorders>
-      <w:tblCellMar>
-        <w:top w:w="0" w:type="dxa"/>
-        <w:left w:w="108" w:type="dxa"/>
-        <w:bottom w:w="0" w:type="dxa"/>
-        <w:right w:w="108" w:type="dxa"/>
-      </w:tblCellMar>
     </w:tblPr>
   </w:style>
   <w:style w:type="paragraph" w:styleId="Descripcin">
@@ -1411,7 +1418,7 @@
 </file>
 
 <file path=customXml/itemProps1.xml><?xml version="1.0" encoding="utf-8"?>
-<ds:datastoreItem xmlns:ds="http://schemas.openxmlformats.org/officeDocument/2006/customXml" ds:itemID="{DA733BF1-09E7-5F4E-AE3F-806C2571B6C8}">
+<ds:datastoreItem xmlns:ds="http://schemas.openxmlformats.org/officeDocument/2006/customXml" ds:itemID="{7F705797-ED37-494A-835F-01E797CAAD0D}">
   <ds:schemaRefs>
     <ds:schemaRef ds:uri="http://schemas.openxmlformats.org/officeDocument/2006/bibliography"/>
   </ds:schemaRefs>

</xml_diff>

<commit_message>
actualizacion de casos de uso logueo y crear
</commit_message>
<xml_diff>
--- a/diagramas/2.Logueo.docx
+++ b/diagramas/2.Logueo.docx
@@ -221,8 +221,6 @@
               </w:rPr>
               <w:t>Alumno</w:t>
             </w:r>
-            <w:bookmarkStart w:id="0" w:name="_GoBack"/>
-            <w:bookmarkEnd w:id="0"/>
           </w:p>
         </w:tc>
       </w:tr>
@@ -271,6 +269,13 @@
                 <w:szCs w:val="24"/>
               </w:rPr>
             </w:pPr>
+            <w:r>
+              <w:rPr>
+                <w:sz w:val="24"/>
+                <w:szCs w:val="24"/>
+              </w:rPr>
+              <w:t>El usuario ingresa al sistema.</w:t>
+            </w:r>
           </w:p>
         </w:tc>
       </w:tr>
@@ -319,6 +324,74 @@
                 <w:szCs w:val="24"/>
               </w:rPr>
             </w:pPr>
+            <w:r>
+              <w:rPr>
+                <w:sz w:val="24"/>
+                <w:szCs w:val="24"/>
+              </w:rPr>
+              <w:t xml:space="preserve">El caso de uso comienza cuando el usuario ejecuta la inicialización del sistema. </w:t>
+            </w:r>
+            <w:bookmarkStart w:id="0" w:name="_GoBack"/>
+            <w:bookmarkEnd w:id="0"/>
+          </w:p>
+          <w:p>
+            <w:pPr>
+              <w:rPr>
+                <w:sz w:val="24"/>
+                <w:szCs w:val="24"/>
+              </w:rPr>
+            </w:pPr>
+            <w:r>
+              <w:rPr>
+                <w:sz w:val="24"/>
+                <w:szCs w:val="24"/>
+              </w:rPr>
+              <w:t>1.El usuario ingresa datos de usuario y contraseña.</w:t>
+            </w:r>
+          </w:p>
+          <w:p>
+            <w:pPr>
+              <w:rPr>
+                <w:sz w:val="24"/>
+                <w:szCs w:val="24"/>
+              </w:rPr>
+            </w:pPr>
+            <w:r>
+              <w:rPr>
+                <w:sz w:val="24"/>
+                <w:szCs w:val="24"/>
+              </w:rPr>
+              <w:t>2</w:t>
+            </w:r>
+            <w:r>
+              <w:rPr>
+                <w:sz w:val="24"/>
+                <w:szCs w:val="24"/>
+              </w:rPr>
+              <w:t>.El sistema verifica datos ingresados.</w:t>
+            </w:r>
+          </w:p>
+          <w:p>
+            <w:pPr>
+              <w:rPr>
+                <w:sz w:val="24"/>
+                <w:szCs w:val="24"/>
+              </w:rPr>
+            </w:pPr>
+            <w:r>
+              <w:rPr>
+                <w:sz w:val="24"/>
+                <w:szCs w:val="24"/>
+              </w:rPr>
+              <w:t>3</w:t>
+            </w:r>
+            <w:r>
+              <w:rPr>
+                <w:sz w:val="24"/>
+                <w:szCs w:val="24"/>
+              </w:rPr>
+              <w:t>.El caso de uso finaliza.</w:t>
+            </w:r>
           </w:p>
         </w:tc>
       </w:tr>
@@ -367,6 +440,64 @@
                 <w:szCs w:val="24"/>
               </w:rPr>
             </w:pPr>
+            <w:r>
+              <w:rPr>
+                <w:sz w:val="24"/>
+                <w:szCs w:val="24"/>
+              </w:rPr>
+              <w:t>2</w:t>
+            </w:r>
+            <w:r>
+              <w:rPr>
+                <w:sz w:val="24"/>
+                <w:szCs w:val="24"/>
+              </w:rPr>
+              <w:t>.El sistema no</w:t>
+            </w:r>
+            <w:r>
+              <w:rPr>
+                <w:sz w:val="24"/>
+                <w:szCs w:val="24"/>
+              </w:rPr>
+              <w:t xml:space="preserve"> encuentra los datos ingresados.</w:t>
+            </w:r>
+          </w:p>
+          <w:p>
+            <w:pPr>
+              <w:rPr>
+                <w:sz w:val="24"/>
+                <w:szCs w:val="24"/>
+              </w:rPr>
+            </w:pPr>
+            <w:r>
+              <w:rPr>
+                <w:sz w:val="24"/>
+                <w:szCs w:val="24"/>
+              </w:rPr>
+              <w:t>2.1.El sistema devuelve un mensaje de error.</w:t>
+            </w:r>
+          </w:p>
+          <w:p>
+            <w:pPr>
+              <w:rPr>
+                <w:sz w:val="24"/>
+                <w:szCs w:val="24"/>
+              </w:rPr>
+            </w:pPr>
+            <w:r>
+              <w:rPr>
+                <w:sz w:val="24"/>
+                <w:szCs w:val="24"/>
+              </w:rPr>
+              <w:t>2.2.El sistema vuelve a pedir el ingreso de datos.</w:t>
+            </w:r>
+            <w:r>
+              <w:rPr>
+                <w:sz w:val="24"/>
+                <w:szCs w:val="24"/>
+              </w:rPr>
+              <w:t xml:space="preserve"> </w:t>
+            </w:r>
           </w:p>
         </w:tc>
       </w:tr>
@@ -422,6 +553,13 @@
               </w:rPr>
               <w:t>[PRE]</w:t>
             </w:r>
+            <w:r>
+              <w:rPr>
+                <w:sz w:val="24"/>
+                <w:szCs w:val="24"/>
+              </w:rPr>
+              <w:t xml:space="preserve"> Iniciar el sistema.</w:t>
+            </w:r>
           </w:p>
           <w:p>
             <w:pPr>
@@ -436,6 +574,13 @@
                 <w:szCs w:val="24"/>
               </w:rPr>
               <w:t>[POST]</w:t>
+            </w:r>
+            <w:r>
+              <w:rPr>
+                <w:sz w:val="24"/>
+                <w:szCs w:val="24"/>
+              </w:rPr>
+              <w:t>Ingreso correcto al sistema.</w:t>
             </w:r>
           </w:p>
         </w:tc>
@@ -1418,7 +1563,7 @@
 </file>
 
 <file path=customXml/itemProps1.xml><?xml version="1.0" encoding="utf-8"?>
-<ds:datastoreItem xmlns:ds="http://schemas.openxmlformats.org/officeDocument/2006/customXml" ds:itemID="{7F705797-ED37-494A-835F-01E797CAAD0D}">
+<ds:datastoreItem xmlns:ds="http://schemas.openxmlformats.org/officeDocument/2006/customXml" ds:itemID="{3CBB09B2-7816-4167-94CF-DBCE41C456C0}">
   <ds:schemaRefs>
     <ds:schemaRef ds:uri="http://schemas.openxmlformats.org/officeDocument/2006/bibliography"/>
   </ds:schemaRefs>

</xml_diff>